<commit_message>
cambio en el formato
</commit_message>
<xml_diff>
--- a/prueba.docx
+++ b/prueba.docx
@@ -3,6 +3,12 @@
 <w:document xmlns:wpc="http://schemas.microsoft.com/office/word/2010/wordprocessingCanvas" xmlns:cx="http://schemas.microsoft.com/office/drawing/2014/chartex" xmlns:cx1="http://schemas.microsoft.com/office/drawing/2015/9/8/chartex" xmlns:cx2="http://schemas.microsoft.com/office/drawing/2015/10/21/chartex" xmlns:cx3="http://schemas.microsoft.com/office/drawing/2016/5/9/chartex" xmlns:cx4="http://schemas.microsoft.com/office/drawing/2016/5/10/chartex" xmlns:cx5="http://schemas.microsoft.com/office/drawing/2016/5/11/chartex" xmlns:cx6="http://schemas.microsoft.com/office/drawing/2016/5/12/chartex" xmlns:cx7="http://schemas.microsoft.com/office/drawing/2016/5/13/chartex" xmlns:cx8="http://schemas.microsoft.com/office/drawing/2016/5/14/chartex" xmlns:mc="http://schemas.openxmlformats.org/markup-compatibility/2006" xmlns:aink="http://schemas.microsoft.com/office/drawing/2016/ink" xmlns:am3d="http://schemas.microsoft.com/office/drawing/2017/model3d" xmlns:o="urn:schemas-microsoft-com:office:office" xmlns:r="http://schemas.openxmlformats.org/officeDocument/2006/relationships" xmlns:m="http://schemas.openxmlformats.org/officeDocument/2006/math" xmlns:v="urn:schemas-microsoft-com:vml" xmlns:wp14="http://schemas.microsoft.com/office/word/2010/wordprocessingDrawing" xmlns:wp="http://schemas.openxmlformats.org/drawingml/2006/wordprocessingDrawing" xmlns:w10="urn:schemas-microsoft-com:office:word" xmlns:w="http://schemas.openxmlformats.org/wordprocessingml/2006/main" xmlns:w14="http://schemas.microsoft.com/office/word/2010/wordml" xmlns:w15="http://schemas.microsoft.com/office/word/2012/wordml" xmlns:w16cid="http://schemas.microsoft.com/office/word/2016/wordml/cid" xmlns:w16se="http://schemas.microsoft.com/office/word/2015/wordml/symex" xmlns:wpg="http://schemas.microsoft.com/office/word/2010/wordprocessingGroup" xmlns:wpi="http://schemas.microsoft.com/office/word/2010/wordprocessingInk" xmlns:wne="http://schemas.microsoft.com/office/word/2006/wordml" xmlns:wps="http://schemas.microsoft.com/office/word/2010/wordprocessingShape" mc:Ignorable="w14 w15 w16se w16cid wp14">
   <w:body>
     <w:p>
+      <w:pPr>
+        <w:rPr>
+          <w:i/>
+          <w:iCs/>
+        </w:rPr>
+      </w:pPr>
       <w:r>
         <w:rPr>
           <w:i/>
@@ -15,8 +21,25 @@
         <w:rPr>
           <w:i/>
           <w:iCs/>
+          <w:lang w:val="en-US"/>
         </w:rPr>
-        <w:t>Duis venenatis velit et metus. Duis lacinia leo in velit. Sed tristique. Sed id turpis malesuada nulla bibendum iaculis. In nec velit. Fusce augue diam, sollicitudin eu, porttitor vel, euismod vel, nisl. Aenean venenatis quam eu massa. Pellentesque non lorem non tortor placerat vulputate. Maecenas eleifend nibh ut lectus. Morbi eget eros. Sed luctus porta justo. Fusce eget est eu elit suscipit cursus. Duis a arcu et diam suscipit facilisis. Pellentesque lobortis libero et metus.</w:t>
+        <w:t xml:space="preserve">Duis venenatis velit et metus. Duis lacinia leo in velit. Sed tristique. Sed id turpis malesuada nulla bibendum iaculis. In nec velit. Fusce augue diam, sollicitudin eu, porttitor vel, euismod vel, nisl. </w:t>
+      </w:r>
+      <w:r>
+        <w:rPr>
+          <w:i/>
+          <w:iCs/>
+        </w:rPr>
+        <w:t>Aenean venenatis quam eu massa. Pellentesque non lorem non tortor placerat vulputate. Maecenas eleifend nibh ut lectus. Morbi eget eros. Sed luctus porta justo. Fusce eget est eu elit suscipit cursus. Duis a arcu et diam suscipit facilisis. Pellentesque lobortis libero et metus.</w:t>
+      </w:r>
+    </w:p>
+    <w:p>
+      <w:r>
+        <w:rPr>
+          <w:i/>
+          <w:iCs/>
+        </w:rPr>
+        <w:t>Estamos cambiando el formato</w:t>
       </w:r>
       <w:bookmarkStart w:id="0" w:name="_GoBack"/>
       <w:bookmarkEnd w:id="0"/>

</xml_diff>

<commit_message>
no se cambia el formato
</commit_message>
<xml_diff>
--- a/prueba.docx
+++ b/prueba.docx
@@ -15,31 +15,1075 @@
           <w:iCs/>
           <w:lang w:val="en-US"/>
         </w:rPr>
-        <w:t xml:space="preserve">Lorem ipsum dolor sit amet, consectetuer adipiscing elit. </w:t>
-      </w:r>
-      <w:r>
-        <w:rPr>
-          <w:i/>
-          <w:iCs/>
-          <w:lang w:val="en-US"/>
-        </w:rPr>
-        <w:t xml:space="preserve">Duis venenatis velit et metus. Duis lacinia leo in velit. Sed tristique. Sed id turpis malesuada nulla bibendum iaculis. In nec velit. Fusce augue diam, sollicitudin eu, porttitor vel, euismod vel, nisl. </w:t>
-      </w:r>
-      <w:r>
-        <w:rPr>
-          <w:i/>
-          <w:iCs/>
-        </w:rPr>
-        <w:t>Aenean venenatis quam eu massa. Pellentesque non lorem non tortor placerat vulputate. Maecenas eleifend nibh ut lectus. Morbi eget eros. Sed luctus porta justo. Fusce eget est eu elit suscipit cursus. Duis a arcu et diam suscipit facilisis. Pellentesque lobortis libero et metus.</w:t>
+        <w:t xml:space="preserve">Lorem ipsum dolor sit </w:t>
+      </w:r>
+      <w:proofErr w:type="spellStart"/>
+      <w:r>
+        <w:rPr>
+          <w:i/>
+          <w:iCs/>
+          <w:lang w:val="en-US"/>
+        </w:rPr>
+        <w:t>amet</w:t>
+      </w:r>
+      <w:proofErr w:type="spellEnd"/>
+      <w:r>
+        <w:rPr>
+          <w:i/>
+          <w:iCs/>
+          <w:lang w:val="en-US"/>
+        </w:rPr>
+        <w:t xml:space="preserve">, </w:t>
+      </w:r>
+      <w:proofErr w:type="spellStart"/>
+      <w:r>
+        <w:rPr>
+          <w:i/>
+          <w:iCs/>
+          <w:lang w:val="en-US"/>
+        </w:rPr>
+        <w:t>consectetuer</w:t>
+      </w:r>
+      <w:proofErr w:type="spellEnd"/>
+      <w:r>
+        <w:rPr>
+          <w:i/>
+          <w:iCs/>
+          <w:lang w:val="en-US"/>
+        </w:rPr>
+        <w:t xml:space="preserve"> </w:t>
+      </w:r>
+      <w:proofErr w:type="spellStart"/>
+      <w:r>
+        <w:rPr>
+          <w:i/>
+          <w:iCs/>
+          <w:lang w:val="en-US"/>
+        </w:rPr>
+        <w:t>adipiscing</w:t>
+      </w:r>
+      <w:proofErr w:type="spellEnd"/>
+      <w:r>
+        <w:rPr>
+          <w:i/>
+          <w:iCs/>
+          <w:lang w:val="en-US"/>
+        </w:rPr>
+        <w:t xml:space="preserve"> </w:t>
+      </w:r>
+      <w:proofErr w:type="spellStart"/>
+      <w:r>
+        <w:rPr>
+          <w:i/>
+          <w:iCs/>
+          <w:lang w:val="en-US"/>
+        </w:rPr>
+        <w:t>elit</w:t>
+      </w:r>
+      <w:proofErr w:type="spellEnd"/>
+      <w:r>
+        <w:rPr>
+          <w:i/>
+          <w:iCs/>
+          <w:lang w:val="en-US"/>
+        </w:rPr>
+        <w:t xml:space="preserve">. </w:t>
+      </w:r>
+      <w:r>
+        <w:rPr>
+          <w:i/>
+          <w:iCs/>
+          <w:lang w:val="en-US"/>
+        </w:rPr>
+        <w:t xml:space="preserve">Duis </w:t>
+      </w:r>
+      <w:proofErr w:type="spellStart"/>
+      <w:r>
+        <w:rPr>
+          <w:i/>
+          <w:iCs/>
+          <w:lang w:val="en-US"/>
+        </w:rPr>
+        <w:t>venenatis</w:t>
+      </w:r>
+      <w:proofErr w:type="spellEnd"/>
+      <w:r>
+        <w:rPr>
+          <w:i/>
+          <w:iCs/>
+          <w:lang w:val="en-US"/>
+        </w:rPr>
+        <w:t xml:space="preserve"> </w:t>
+      </w:r>
+      <w:proofErr w:type="spellStart"/>
+      <w:r>
+        <w:rPr>
+          <w:i/>
+          <w:iCs/>
+          <w:lang w:val="en-US"/>
+        </w:rPr>
+        <w:t>velit</w:t>
+      </w:r>
+      <w:proofErr w:type="spellEnd"/>
+      <w:r>
+        <w:rPr>
+          <w:i/>
+          <w:iCs/>
+          <w:lang w:val="en-US"/>
+        </w:rPr>
+        <w:t xml:space="preserve"> et </w:t>
+      </w:r>
+      <w:proofErr w:type="spellStart"/>
+      <w:r>
+        <w:rPr>
+          <w:i/>
+          <w:iCs/>
+          <w:lang w:val="en-US"/>
+        </w:rPr>
+        <w:t>metus</w:t>
+      </w:r>
+      <w:proofErr w:type="spellEnd"/>
+      <w:r>
+        <w:rPr>
+          <w:i/>
+          <w:iCs/>
+          <w:lang w:val="en-US"/>
+        </w:rPr>
+        <w:t xml:space="preserve">. Duis </w:t>
+      </w:r>
+      <w:proofErr w:type="spellStart"/>
+      <w:r>
+        <w:rPr>
+          <w:i/>
+          <w:iCs/>
+          <w:lang w:val="en-US"/>
+        </w:rPr>
+        <w:t>lacinia</w:t>
+      </w:r>
+      <w:proofErr w:type="spellEnd"/>
+      <w:r>
+        <w:rPr>
+          <w:i/>
+          <w:iCs/>
+          <w:lang w:val="en-US"/>
+        </w:rPr>
+        <w:t xml:space="preserve"> </w:t>
+      </w:r>
+      <w:proofErr w:type="spellStart"/>
+      <w:r>
+        <w:rPr>
+          <w:i/>
+          <w:iCs/>
+          <w:lang w:val="en-US"/>
+        </w:rPr>
+        <w:t>leo</w:t>
+      </w:r>
+      <w:proofErr w:type="spellEnd"/>
+      <w:r>
+        <w:rPr>
+          <w:i/>
+          <w:iCs/>
+          <w:lang w:val="en-US"/>
+        </w:rPr>
+        <w:t xml:space="preserve"> in </w:t>
+      </w:r>
+      <w:proofErr w:type="spellStart"/>
+      <w:r>
+        <w:rPr>
+          <w:i/>
+          <w:iCs/>
+          <w:lang w:val="en-US"/>
+        </w:rPr>
+        <w:t>velit</w:t>
+      </w:r>
+      <w:proofErr w:type="spellEnd"/>
+      <w:r>
+        <w:rPr>
+          <w:i/>
+          <w:iCs/>
+          <w:lang w:val="en-US"/>
+        </w:rPr>
+        <w:t xml:space="preserve">. </w:t>
+      </w:r>
+      <w:proofErr w:type="spellStart"/>
+      <w:r>
+        <w:rPr>
+          <w:i/>
+          <w:iCs/>
+          <w:lang w:val="en-US"/>
+        </w:rPr>
+        <w:t>Sed</w:t>
+      </w:r>
+      <w:proofErr w:type="spellEnd"/>
+      <w:r>
+        <w:rPr>
+          <w:i/>
+          <w:iCs/>
+          <w:lang w:val="en-US"/>
+        </w:rPr>
+        <w:t xml:space="preserve"> </w:t>
+      </w:r>
+      <w:proofErr w:type="spellStart"/>
+      <w:r>
+        <w:rPr>
+          <w:i/>
+          <w:iCs/>
+          <w:lang w:val="en-US"/>
+        </w:rPr>
+        <w:t>tristique</w:t>
+      </w:r>
+      <w:proofErr w:type="spellEnd"/>
+      <w:r>
+        <w:rPr>
+          <w:i/>
+          <w:iCs/>
+          <w:lang w:val="en-US"/>
+        </w:rPr>
+        <w:t xml:space="preserve">. </w:t>
+      </w:r>
+      <w:proofErr w:type="spellStart"/>
+      <w:r>
+        <w:rPr>
+          <w:i/>
+          <w:iCs/>
+          <w:lang w:val="en-US"/>
+        </w:rPr>
+        <w:t>Sed</w:t>
+      </w:r>
+      <w:proofErr w:type="spellEnd"/>
+      <w:r>
+        <w:rPr>
+          <w:i/>
+          <w:iCs/>
+          <w:lang w:val="en-US"/>
+        </w:rPr>
+        <w:t xml:space="preserve"> id </w:t>
+      </w:r>
+      <w:proofErr w:type="spellStart"/>
+      <w:r>
+        <w:rPr>
+          <w:i/>
+          <w:iCs/>
+          <w:lang w:val="en-US"/>
+        </w:rPr>
+        <w:t>turpis</w:t>
+      </w:r>
+      <w:proofErr w:type="spellEnd"/>
+      <w:r>
+        <w:rPr>
+          <w:i/>
+          <w:iCs/>
+          <w:lang w:val="en-US"/>
+        </w:rPr>
+        <w:t xml:space="preserve"> </w:t>
+      </w:r>
+      <w:proofErr w:type="spellStart"/>
+      <w:r>
+        <w:rPr>
+          <w:i/>
+          <w:iCs/>
+          <w:lang w:val="en-US"/>
+        </w:rPr>
+        <w:t>malesuada</w:t>
+      </w:r>
+      <w:proofErr w:type="spellEnd"/>
+      <w:r>
+        <w:rPr>
+          <w:i/>
+          <w:iCs/>
+          <w:lang w:val="en-US"/>
+        </w:rPr>
+        <w:t xml:space="preserve"> </w:t>
+      </w:r>
+      <w:proofErr w:type="spellStart"/>
+      <w:r>
+        <w:rPr>
+          <w:i/>
+          <w:iCs/>
+          <w:lang w:val="en-US"/>
+        </w:rPr>
+        <w:t>nulla</w:t>
+      </w:r>
+      <w:proofErr w:type="spellEnd"/>
+      <w:r>
+        <w:rPr>
+          <w:i/>
+          <w:iCs/>
+          <w:lang w:val="en-US"/>
+        </w:rPr>
+        <w:t xml:space="preserve"> </w:t>
+      </w:r>
+      <w:proofErr w:type="spellStart"/>
+      <w:r>
+        <w:rPr>
+          <w:i/>
+          <w:iCs/>
+          <w:lang w:val="en-US"/>
+        </w:rPr>
+        <w:t>bibendum</w:t>
+      </w:r>
+      <w:proofErr w:type="spellEnd"/>
+      <w:r>
+        <w:rPr>
+          <w:i/>
+          <w:iCs/>
+          <w:lang w:val="en-US"/>
+        </w:rPr>
+        <w:t xml:space="preserve"> </w:t>
+      </w:r>
+      <w:proofErr w:type="spellStart"/>
+      <w:r>
+        <w:rPr>
+          <w:i/>
+          <w:iCs/>
+          <w:lang w:val="en-US"/>
+        </w:rPr>
+        <w:t>iaculis</w:t>
+      </w:r>
+      <w:proofErr w:type="spellEnd"/>
+      <w:r>
+        <w:rPr>
+          <w:i/>
+          <w:iCs/>
+          <w:lang w:val="en-US"/>
+        </w:rPr>
+        <w:t xml:space="preserve">. In </w:t>
+      </w:r>
+      <w:proofErr w:type="spellStart"/>
+      <w:r>
+        <w:rPr>
+          <w:i/>
+          <w:iCs/>
+          <w:lang w:val="en-US"/>
+        </w:rPr>
+        <w:t>nec</w:t>
+      </w:r>
+      <w:proofErr w:type="spellEnd"/>
+      <w:r>
+        <w:rPr>
+          <w:i/>
+          <w:iCs/>
+          <w:lang w:val="en-US"/>
+        </w:rPr>
+        <w:t xml:space="preserve"> </w:t>
+      </w:r>
+      <w:proofErr w:type="spellStart"/>
+      <w:r>
+        <w:rPr>
+          <w:i/>
+          <w:iCs/>
+          <w:lang w:val="en-US"/>
+        </w:rPr>
+        <w:t>velit</w:t>
+      </w:r>
+      <w:proofErr w:type="spellEnd"/>
+      <w:r>
+        <w:rPr>
+          <w:i/>
+          <w:iCs/>
+          <w:lang w:val="en-US"/>
+        </w:rPr>
+        <w:t xml:space="preserve">. </w:t>
+      </w:r>
+      <w:proofErr w:type="spellStart"/>
+      <w:r>
+        <w:rPr>
+          <w:i/>
+          <w:iCs/>
+          <w:lang w:val="en-US"/>
+        </w:rPr>
+        <w:t>Fusce</w:t>
+      </w:r>
+      <w:proofErr w:type="spellEnd"/>
+      <w:r>
+        <w:rPr>
+          <w:i/>
+          <w:iCs/>
+          <w:lang w:val="en-US"/>
+        </w:rPr>
+        <w:t xml:space="preserve"> </w:t>
+      </w:r>
+      <w:proofErr w:type="spellStart"/>
+      <w:r>
+        <w:rPr>
+          <w:i/>
+          <w:iCs/>
+          <w:lang w:val="en-US"/>
+        </w:rPr>
+        <w:t>augue</w:t>
+      </w:r>
+      <w:proofErr w:type="spellEnd"/>
+      <w:r>
+        <w:rPr>
+          <w:i/>
+          <w:iCs/>
+          <w:lang w:val="en-US"/>
+        </w:rPr>
+        <w:t xml:space="preserve"> </w:t>
+      </w:r>
+      <w:proofErr w:type="spellStart"/>
+      <w:r>
+        <w:rPr>
+          <w:i/>
+          <w:iCs/>
+          <w:lang w:val="en-US"/>
+        </w:rPr>
+        <w:t>diam</w:t>
+      </w:r>
+      <w:proofErr w:type="spellEnd"/>
+      <w:r>
+        <w:rPr>
+          <w:i/>
+          <w:iCs/>
+          <w:lang w:val="en-US"/>
+        </w:rPr>
+        <w:t xml:space="preserve">, </w:t>
+      </w:r>
+      <w:proofErr w:type="spellStart"/>
+      <w:r>
+        <w:rPr>
+          <w:i/>
+          <w:iCs/>
+          <w:lang w:val="en-US"/>
+        </w:rPr>
+        <w:t>sollicitudin</w:t>
+      </w:r>
+      <w:proofErr w:type="spellEnd"/>
+      <w:r>
+        <w:rPr>
+          <w:i/>
+          <w:iCs/>
+          <w:lang w:val="en-US"/>
+        </w:rPr>
+        <w:t xml:space="preserve"> </w:t>
+      </w:r>
+      <w:proofErr w:type="spellStart"/>
+      <w:r>
+        <w:rPr>
+          <w:i/>
+          <w:iCs/>
+          <w:lang w:val="en-US"/>
+        </w:rPr>
+        <w:t>eu</w:t>
+      </w:r>
+      <w:proofErr w:type="spellEnd"/>
+      <w:r>
+        <w:rPr>
+          <w:i/>
+          <w:iCs/>
+          <w:lang w:val="en-US"/>
+        </w:rPr>
+        <w:t xml:space="preserve">, </w:t>
+      </w:r>
+      <w:proofErr w:type="spellStart"/>
+      <w:r>
+        <w:rPr>
+          <w:i/>
+          <w:iCs/>
+          <w:lang w:val="en-US"/>
+        </w:rPr>
+        <w:t>porttitor</w:t>
+      </w:r>
+      <w:proofErr w:type="spellEnd"/>
+      <w:r>
+        <w:rPr>
+          <w:i/>
+          <w:iCs/>
+          <w:lang w:val="en-US"/>
+        </w:rPr>
+        <w:t xml:space="preserve"> </w:t>
+      </w:r>
+      <w:proofErr w:type="spellStart"/>
+      <w:r>
+        <w:rPr>
+          <w:i/>
+          <w:iCs/>
+          <w:lang w:val="en-US"/>
+        </w:rPr>
+        <w:t>vel</w:t>
+      </w:r>
+      <w:proofErr w:type="spellEnd"/>
+      <w:r>
+        <w:rPr>
+          <w:i/>
+          <w:iCs/>
+          <w:lang w:val="en-US"/>
+        </w:rPr>
+        <w:t xml:space="preserve">, </w:t>
+      </w:r>
+      <w:proofErr w:type="spellStart"/>
+      <w:r>
+        <w:rPr>
+          <w:i/>
+          <w:iCs/>
+          <w:lang w:val="en-US"/>
+        </w:rPr>
+        <w:t>euismod</w:t>
+      </w:r>
+      <w:proofErr w:type="spellEnd"/>
+      <w:r>
+        <w:rPr>
+          <w:i/>
+          <w:iCs/>
+          <w:lang w:val="en-US"/>
+        </w:rPr>
+        <w:t xml:space="preserve"> </w:t>
+      </w:r>
+      <w:proofErr w:type="spellStart"/>
+      <w:r>
+        <w:rPr>
+          <w:i/>
+          <w:iCs/>
+          <w:lang w:val="en-US"/>
+        </w:rPr>
+        <w:t>vel</w:t>
+      </w:r>
+      <w:proofErr w:type="spellEnd"/>
+      <w:r>
+        <w:rPr>
+          <w:i/>
+          <w:iCs/>
+          <w:lang w:val="en-US"/>
+        </w:rPr>
+        <w:t xml:space="preserve">, </w:t>
+      </w:r>
+      <w:proofErr w:type="spellStart"/>
+      <w:r>
+        <w:rPr>
+          <w:i/>
+          <w:iCs/>
+          <w:lang w:val="en-US"/>
+        </w:rPr>
+        <w:t>nisl</w:t>
+      </w:r>
+      <w:proofErr w:type="spellEnd"/>
+      <w:r>
+        <w:rPr>
+          <w:i/>
+          <w:iCs/>
+          <w:lang w:val="en-US"/>
+        </w:rPr>
+        <w:t xml:space="preserve">. </w:t>
+      </w:r>
+      <w:proofErr w:type="spellStart"/>
+      <w:r>
+        <w:rPr>
+          <w:i/>
+          <w:iCs/>
+        </w:rPr>
+        <w:t>Aenean</w:t>
+      </w:r>
+      <w:proofErr w:type="spellEnd"/>
+      <w:r>
+        <w:rPr>
+          <w:i/>
+          <w:iCs/>
+        </w:rPr>
+        <w:t xml:space="preserve"> </w:t>
+      </w:r>
+      <w:proofErr w:type="spellStart"/>
+      <w:r>
+        <w:rPr>
+          <w:i/>
+          <w:iCs/>
+        </w:rPr>
+        <w:t>venenatis</w:t>
+      </w:r>
+      <w:proofErr w:type="spellEnd"/>
+      <w:r>
+        <w:rPr>
+          <w:i/>
+          <w:iCs/>
+        </w:rPr>
+        <w:t xml:space="preserve"> </w:t>
+      </w:r>
+      <w:proofErr w:type="spellStart"/>
+      <w:r>
+        <w:rPr>
+          <w:i/>
+          <w:iCs/>
+        </w:rPr>
+        <w:t>quam</w:t>
+      </w:r>
+      <w:proofErr w:type="spellEnd"/>
+      <w:r>
+        <w:rPr>
+          <w:i/>
+          <w:iCs/>
+        </w:rPr>
+        <w:t xml:space="preserve"> </w:t>
+      </w:r>
+      <w:proofErr w:type="spellStart"/>
+      <w:r>
+        <w:rPr>
+          <w:i/>
+          <w:iCs/>
+        </w:rPr>
+        <w:t>eu</w:t>
+      </w:r>
+      <w:proofErr w:type="spellEnd"/>
+      <w:r>
+        <w:rPr>
+          <w:i/>
+          <w:iCs/>
+        </w:rPr>
+        <w:t xml:space="preserve"> </w:t>
+      </w:r>
+      <w:proofErr w:type="spellStart"/>
+      <w:r>
+        <w:rPr>
+          <w:i/>
+          <w:iCs/>
+        </w:rPr>
+        <w:t>massa</w:t>
+      </w:r>
+      <w:proofErr w:type="spellEnd"/>
+      <w:r>
+        <w:rPr>
+          <w:i/>
+          <w:iCs/>
+        </w:rPr>
+        <w:t xml:space="preserve">. </w:t>
+      </w:r>
+      <w:proofErr w:type="spellStart"/>
+      <w:r>
+        <w:rPr>
+          <w:i/>
+          <w:iCs/>
+        </w:rPr>
+        <w:t>Pellentesque</w:t>
+      </w:r>
+      <w:proofErr w:type="spellEnd"/>
+      <w:r>
+        <w:rPr>
+          <w:i/>
+          <w:iCs/>
+        </w:rPr>
+        <w:t xml:space="preserve"> non </w:t>
+      </w:r>
+      <w:proofErr w:type="spellStart"/>
+      <w:r>
+        <w:rPr>
+          <w:i/>
+          <w:iCs/>
+        </w:rPr>
+        <w:t>lorem</w:t>
+      </w:r>
+      <w:proofErr w:type="spellEnd"/>
+      <w:r>
+        <w:rPr>
+          <w:i/>
+          <w:iCs/>
+        </w:rPr>
+        <w:t xml:space="preserve"> non tortor </w:t>
+      </w:r>
+      <w:proofErr w:type="spellStart"/>
+      <w:r>
+        <w:rPr>
+          <w:i/>
+          <w:iCs/>
+        </w:rPr>
+        <w:t>placerat</w:t>
+      </w:r>
+      <w:proofErr w:type="spellEnd"/>
+      <w:r>
+        <w:rPr>
+          <w:i/>
+          <w:iCs/>
+        </w:rPr>
+        <w:t xml:space="preserve"> </w:t>
+      </w:r>
+      <w:proofErr w:type="spellStart"/>
+      <w:r>
+        <w:rPr>
+          <w:i/>
+          <w:iCs/>
+        </w:rPr>
+        <w:t>vulputate</w:t>
+      </w:r>
+      <w:proofErr w:type="spellEnd"/>
+      <w:r>
+        <w:rPr>
+          <w:i/>
+          <w:iCs/>
+        </w:rPr>
+        <w:t xml:space="preserve">. </w:t>
+      </w:r>
+      <w:proofErr w:type="spellStart"/>
+      <w:r>
+        <w:rPr>
+          <w:i/>
+          <w:iCs/>
+        </w:rPr>
+        <w:t>Maecenas</w:t>
+      </w:r>
+      <w:proofErr w:type="spellEnd"/>
+      <w:r>
+        <w:rPr>
+          <w:i/>
+          <w:iCs/>
+        </w:rPr>
+        <w:t xml:space="preserve"> </w:t>
+      </w:r>
+      <w:proofErr w:type="spellStart"/>
+      <w:r>
+        <w:rPr>
+          <w:i/>
+          <w:iCs/>
+        </w:rPr>
+        <w:t>eleifend</w:t>
+      </w:r>
+      <w:proofErr w:type="spellEnd"/>
+      <w:r>
+        <w:rPr>
+          <w:i/>
+          <w:iCs/>
+        </w:rPr>
+        <w:t xml:space="preserve"> </w:t>
+      </w:r>
+      <w:proofErr w:type="spellStart"/>
+      <w:r>
+        <w:rPr>
+          <w:i/>
+          <w:iCs/>
+        </w:rPr>
+        <w:t>nibh</w:t>
+      </w:r>
+      <w:proofErr w:type="spellEnd"/>
+      <w:r>
+        <w:rPr>
+          <w:i/>
+          <w:iCs/>
+        </w:rPr>
+        <w:t xml:space="preserve"> ut </w:t>
+      </w:r>
+      <w:proofErr w:type="spellStart"/>
+      <w:r>
+        <w:rPr>
+          <w:i/>
+          <w:iCs/>
+        </w:rPr>
+        <w:t>lectus</w:t>
+      </w:r>
+      <w:proofErr w:type="spellEnd"/>
+      <w:r>
+        <w:rPr>
+          <w:i/>
+          <w:iCs/>
+        </w:rPr>
+        <w:t xml:space="preserve">. </w:t>
+      </w:r>
+      <w:proofErr w:type="spellStart"/>
+      <w:r>
+        <w:rPr>
+          <w:i/>
+          <w:iCs/>
+        </w:rPr>
+        <w:t>Morbi</w:t>
+      </w:r>
+      <w:proofErr w:type="spellEnd"/>
+      <w:r>
+        <w:rPr>
+          <w:i/>
+          <w:iCs/>
+        </w:rPr>
+        <w:t xml:space="preserve"> </w:t>
+      </w:r>
+      <w:proofErr w:type="spellStart"/>
+      <w:r>
+        <w:rPr>
+          <w:i/>
+          <w:iCs/>
+        </w:rPr>
+        <w:t>eget</w:t>
+      </w:r>
+      <w:proofErr w:type="spellEnd"/>
+      <w:r>
+        <w:rPr>
+          <w:i/>
+          <w:iCs/>
+        </w:rPr>
+        <w:t xml:space="preserve"> eros. Sed </w:t>
+      </w:r>
+      <w:proofErr w:type="spellStart"/>
+      <w:r>
+        <w:rPr>
+          <w:i/>
+          <w:iCs/>
+        </w:rPr>
+        <w:t>luctus</w:t>
+      </w:r>
+      <w:proofErr w:type="spellEnd"/>
+      <w:r>
+        <w:rPr>
+          <w:i/>
+          <w:iCs/>
+        </w:rPr>
+        <w:t xml:space="preserve"> porta justo. </w:t>
+      </w:r>
+      <w:proofErr w:type="spellStart"/>
+      <w:r>
+        <w:rPr>
+          <w:i/>
+          <w:iCs/>
+        </w:rPr>
+        <w:t>Fusce</w:t>
+      </w:r>
+      <w:proofErr w:type="spellEnd"/>
+      <w:r>
+        <w:rPr>
+          <w:i/>
+          <w:iCs/>
+        </w:rPr>
+        <w:t xml:space="preserve"> </w:t>
+      </w:r>
+      <w:proofErr w:type="spellStart"/>
+      <w:r>
+        <w:rPr>
+          <w:i/>
+          <w:iCs/>
+        </w:rPr>
+        <w:t>eget</w:t>
+      </w:r>
+      <w:proofErr w:type="spellEnd"/>
+      <w:r>
+        <w:rPr>
+          <w:i/>
+          <w:iCs/>
+        </w:rPr>
+        <w:t xml:space="preserve"> </w:t>
+      </w:r>
+      <w:proofErr w:type="spellStart"/>
+      <w:r>
+        <w:rPr>
+          <w:i/>
+          <w:iCs/>
+        </w:rPr>
+        <w:t>est</w:t>
+      </w:r>
+      <w:proofErr w:type="spellEnd"/>
+      <w:r>
+        <w:rPr>
+          <w:i/>
+          <w:iCs/>
+        </w:rPr>
+        <w:t xml:space="preserve"> </w:t>
+      </w:r>
+      <w:proofErr w:type="spellStart"/>
+      <w:r>
+        <w:rPr>
+          <w:i/>
+          <w:iCs/>
+        </w:rPr>
+        <w:t>eu</w:t>
+      </w:r>
+      <w:proofErr w:type="spellEnd"/>
+      <w:r>
+        <w:rPr>
+          <w:i/>
+          <w:iCs/>
+        </w:rPr>
+        <w:t xml:space="preserve"> </w:t>
+      </w:r>
+      <w:proofErr w:type="spellStart"/>
+      <w:r>
+        <w:rPr>
+          <w:i/>
+          <w:iCs/>
+        </w:rPr>
+        <w:t>elit</w:t>
+      </w:r>
+      <w:proofErr w:type="spellEnd"/>
+      <w:r>
+        <w:rPr>
+          <w:i/>
+          <w:iCs/>
+        </w:rPr>
+        <w:t xml:space="preserve"> </w:t>
+      </w:r>
+      <w:proofErr w:type="spellStart"/>
+      <w:r>
+        <w:rPr>
+          <w:i/>
+          <w:iCs/>
+        </w:rPr>
+        <w:t>suscipit</w:t>
+      </w:r>
+      <w:proofErr w:type="spellEnd"/>
+      <w:r>
+        <w:rPr>
+          <w:i/>
+          <w:iCs/>
+        </w:rPr>
+        <w:t xml:space="preserve"> </w:t>
+      </w:r>
+      <w:proofErr w:type="spellStart"/>
+      <w:r>
+        <w:rPr>
+          <w:i/>
+          <w:iCs/>
+        </w:rPr>
+        <w:t>cursus</w:t>
+      </w:r>
+      <w:proofErr w:type="spellEnd"/>
+      <w:r>
+        <w:rPr>
+          <w:i/>
+          <w:iCs/>
+        </w:rPr>
+        <w:t xml:space="preserve">. </w:t>
+      </w:r>
+      <w:proofErr w:type="spellStart"/>
+      <w:r>
+        <w:rPr>
+          <w:i/>
+          <w:iCs/>
+        </w:rPr>
+        <w:t>Duis</w:t>
+      </w:r>
+      <w:proofErr w:type="spellEnd"/>
+      <w:r>
+        <w:rPr>
+          <w:i/>
+          <w:iCs/>
+        </w:rPr>
+        <w:t xml:space="preserve"> a </w:t>
+      </w:r>
+      <w:proofErr w:type="spellStart"/>
+      <w:r>
+        <w:rPr>
+          <w:i/>
+          <w:iCs/>
+        </w:rPr>
+        <w:t>arcu</w:t>
+      </w:r>
+      <w:proofErr w:type="spellEnd"/>
+      <w:r>
+        <w:rPr>
+          <w:i/>
+          <w:iCs/>
+        </w:rPr>
+        <w:t xml:space="preserve"> et </w:t>
+      </w:r>
+      <w:proofErr w:type="spellStart"/>
+      <w:r>
+        <w:rPr>
+          <w:i/>
+          <w:iCs/>
+        </w:rPr>
+        <w:t>diam</w:t>
+      </w:r>
+      <w:proofErr w:type="spellEnd"/>
+      <w:r>
+        <w:rPr>
+          <w:i/>
+          <w:iCs/>
+        </w:rPr>
+        <w:t xml:space="preserve"> </w:t>
+      </w:r>
+      <w:proofErr w:type="spellStart"/>
+      <w:r>
+        <w:rPr>
+          <w:i/>
+          <w:iCs/>
+        </w:rPr>
+        <w:t>suscipit</w:t>
+      </w:r>
+      <w:proofErr w:type="spellEnd"/>
+      <w:r>
+        <w:rPr>
+          <w:i/>
+          <w:iCs/>
+        </w:rPr>
+        <w:t xml:space="preserve"> </w:t>
+      </w:r>
+      <w:proofErr w:type="spellStart"/>
+      <w:r>
+        <w:rPr>
+          <w:i/>
+          <w:iCs/>
+        </w:rPr>
+        <w:t>facilisis</w:t>
+      </w:r>
+      <w:proofErr w:type="spellEnd"/>
+      <w:r>
+        <w:rPr>
+          <w:i/>
+          <w:iCs/>
+        </w:rPr>
+        <w:t xml:space="preserve">. </w:t>
+      </w:r>
+      <w:proofErr w:type="spellStart"/>
+      <w:r>
+        <w:rPr>
+          <w:i/>
+          <w:iCs/>
+        </w:rPr>
+        <w:t>Pellentesque</w:t>
+      </w:r>
+      <w:proofErr w:type="spellEnd"/>
+      <w:r>
+        <w:rPr>
+          <w:i/>
+          <w:iCs/>
+        </w:rPr>
+        <w:t xml:space="preserve"> </w:t>
+      </w:r>
+      <w:proofErr w:type="spellStart"/>
+      <w:r>
+        <w:rPr>
+          <w:i/>
+          <w:iCs/>
+        </w:rPr>
+        <w:t>lobortis</w:t>
+      </w:r>
+      <w:proofErr w:type="spellEnd"/>
+      <w:r>
+        <w:rPr>
+          <w:i/>
+          <w:iCs/>
+        </w:rPr>
+        <w:t xml:space="preserve"> libero et </w:t>
+      </w:r>
+      <w:proofErr w:type="spellStart"/>
+      <w:r>
+        <w:rPr>
+          <w:i/>
+          <w:iCs/>
+        </w:rPr>
+        <w:t>metus</w:t>
+      </w:r>
+      <w:proofErr w:type="spellEnd"/>
+      <w:r>
+        <w:rPr>
+          <w:i/>
+          <w:iCs/>
+        </w:rPr>
+        <w:t>.</w:t>
       </w:r>
     </w:p>
     <w:p>
+      <w:pPr>
+        <w:rPr>
+          <w:i/>
+          <w:iCs/>
+        </w:rPr>
+      </w:pPr>
       <w:r>
         <w:rPr>
           <w:i/>
           <w:iCs/>
         </w:rPr>
         <w:t>Estamos cambiando el formato</w:t>
+      </w:r>
+    </w:p>
+    <w:p>
+      <w:r>
+        <w:rPr>
+          <w:i/>
+          <w:iCs/>
+        </w:rPr>
+        <w:t>No se cambia el formato</w:t>
       </w:r>
       <w:bookmarkStart w:id="0" w:name="_GoBack"/>
       <w:bookmarkEnd w:id="0"/>

</xml_diff>